<commit_message>
More and more and more
</commit_message>
<xml_diff>
--- a/final_report.docx
+++ b/final_report.docx
@@ -72,13 +72,7 @@
         <w:t xml:space="preserve"> they are in when retrieved</w:t>
       </w:r>
       <w:r>
-        <w:t xml:space="preserve">. The resulting data </w:t>
-      </w:r>
-      <w:r>
-        <w:t>of this collection</w:t>
-      </w:r>
-      <w:r>
-        <w:t xml:space="preserve">, sex, size, location information, and dates are used in this analysis. </w:t>
+        <w:t xml:space="preserve">. The resulting data of this collection, sex, size, location information, and dates are used in this analysis. </w:t>
       </w:r>
     </w:p>
     <w:p/>
@@ -201,7 +195,12 @@
         <w:t>examine potential relationships between size and deaths</w:t>
       </w:r>
       <w:r>
-        <w:t xml:space="preserve"> by watercraft collision. The manatees sex is also provided. The sex is broken down into three categories: male, female and undetermined. Manatees of an undetermined sex were removed from the analysis as </w:t>
+        <w:t xml:space="preserve"> by watercraft collision. The manatees sex is also provided. The sex is broken down into three categories</w:t>
+      </w:r>
+      <w:bookmarkStart w:id="0" w:name="_GoBack"/>
+      <w:bookmarkEnd w:id="0"/>
+      <w:r>
+        <w:t xml:space="preserve">: male, female and undetermined. Manatees of an undetermined sex were removed from the analysis as </w:t>
       </w:r>
       <w:r>
         <w:t xml:space="preserve">it was </w:t>
@@ -306,13 +305,7 @@
     <w:p/>
     <w:p>
       <w:r>
-        <w:t xml:space="preserve">The data contains three categorical explanatory variables: sex, region, and season as well as a single continuous variable size(cm). The response that was studied is binomial capturing whether or not a manatee was killed from watercraft collision </w:t>
-      </w:r>
-      <w:r>
-        <w:t>(T/F)</w:t>
-      </w:r>
-      <w:r>
-        <w:t>.  G</w:t>
+        <w:t>The data contains three categorical explanatory variables: sex, region, and season as well as a single continuous variable size(cm). The response that was studied is binomial capturing whether or not a manatee was killed from watercraft collision (T/F).  G</w:t>
       </w:r>
       <w:r>
         <w:t>e</w:t>
@@ -338,8 +331,13 @@
       <w:r>
         <w:t xml:space="preserve">Using the Step functionality in R the Step AIC function was used to reduce the maximal model. Step continually adds and removes elements of the model until the </w:t>
       </w:r>
-      <w:r>
-        <w:t>Akaike Information Criteria</w:t>
+      <w:proofErr w:type="spellStart"/>
+      <w:r>
+        <w:t>Akaike</w:t>
+      </w:r>
+      <w:proofErr w:type="spellEnd"/>
+      <w:r>
+        <w:t xml:space="preserve"> Information Criteria</w:t>
       </w:r>
       <w:r>
         <w:t>(AIC) is reduced.  AIC is a measurement for the fittingness of a model to the data. The model was reduced to include size, region, sex and season</w:t>
@@ -368,11 +366,58 @@
     </w:p>
     <w:p>
       <w:r>
-        <w:t>Model 2</w:t>
-      </w:r>
-      <w:r>
-        <w:t>: Sizecm + Region + Sex + Season + Sizecm:Sex + Region:Sex + Sizecm:Season + Region:Season + Sex:Season + Sizecm:Sex:Season</w:t>
-      </w:r>
+        <w:t xml:space="preserve">Model 2: </w:t>
+      </w:r>
+      <w:r>
+        <w:t xml:space="preserve">Region + Season + Sex + Size + </w:t>
+      </w:r>
+      <w:proofErr w:type="spellStart"/>
+      <w:proofErr w:type="gramStart"/>
+      <w:r>
+        <w:t>Sex:Size</w:t>
+      </w:r>
+      <w:proofErr w:type="spellEnd"/>
+      <w:proofErr w:type="gramEnd"/>
+      <w:r>
+        <w:t xml:space="preserve"> + </w:t>
+      </w:r>
+      <w:proofErr w:type="spellStart"/>
+      <w:r>
+        <w:t>Region:Season</w:t>
+      </w:r>
+      <w:proofErr w:type="spellEnd"/>
+      <w:r>
+        <w:t xml:space="preserve"> + </w:t>
+      </w:r>
+      <w:proofErr w:type="spellStart"/>
+      <w:r>
+        <w:t>Region:Sex</w:t>
+      </w:r>
+      <w:proofErr w:type="spellEnd"/>
+      <w:r>
+        <w:t xml:space="preserve"> + </w:t>
+      </w:r>
+      <w:proofErr w:type="spellStart"/>
+      <w:r>
+        <w:t>Season:Sex</w:t>
+      </w:r>
+      <w:proofErr w:type="spellEnd"/>
+      <w:r>
+        <w:t xml:space="preserve"> + </w:t>
+      </w:r>
+      <w:proofErr w:type="spellStart"/>
+      <w:r>
+        <w:t>Size:Season</w:t>
+      </w:r>
+      <w:proofErr w:type="spellEnd"/>
+      <w:r>
+        <w:t xml:space="preserve"> +  </w:t>
+      </w:r>
+      <w:proofErr w:type="spellStart"/>
+      <w:r>
+        <w:t>Sizecm:Sex:Season</w:t>
+      </w:r>
+      <w:proofErr w:type="spellEnd"/>
     </w:p>
     <w:p/>
     <w:p>
@@ -392,6 +437,9 @@
     <w:p/>
     <w:p>
       <w:r>
+        <w:rPr>
+          <w:noProof/>
+        </w:rPr>
         <w:drawing>
           <wp:inline distT="0" distB="0" distL="0" distR="0" wp14:anchorId="23FC53D4" wp14:editId="2228BA2B">
             <wp:extent cx="5943600" cy="911225"/>
@@ -434,7 +482,13 @@
     </w:p>
     <w:p>
       <w:r>
-        <w:t xml:space="preserve">Analysis of Deviance Table for Model 1 and Model 2.  </w:t>
+        <w:rPr>
+          <w:b/>
+        </w:rPr>
+        <w:t>Analysis of Deviance Table</w:t>
+      </w:r>
+      <w:r>
+        <w:t xml:space="preserve"> for Model 1 and Model 2.  </w:t>
       </w:r>
     </w:p>
     <w:p/>
@@ -445,13 +499,7 @@
         </w:rPr>
       </w:pPr>
       <w:r>
-        <w:t xml:space="preserve">There is sufficient evidence that there is not a significant difference between Model 1, the </w:t>
-      </w:r>
-      <w:r>
-        <w:t xml:space="preserve">AIC Step </w:t>
-      </w:r>
-      <w:r>
-        <w:t xml:space="preserve">reduced model, and Model 2, the maximal model. Therefore, model 1, the simpler model was chosen for the analysis. </w:t>
+        <w:t xml:space="preserve">There is sufficient evidence that there is not a significant difference between Model 1, the AIC Step reduced model, and Model 2, the maximal model. Therefore, model 1, the simpler model was chosen for the analysis. </w:t>
       </w:r>
     </w:p>
     <w:p>
@@ -475,10 +523,18 @@
         <w:t xml:space="preserve">is reduced. This creates a reduced model but not necessarily the best possible model. There is an R library </w:t>
       </w:r>
       <w:r>
-        <w:t>package called MuMI</w:t>
-      </w:r>
-      <w:r>
-        <w:t>n that cont</w:t>
+        <w:t xml:space="preserve">package called </w:t>
+      </w:r>
+      <w:proofErr w:type="spellStart"/>
+      <w:r>
+        <w:t>MuMI</w:t>
+      </w:r>
+      <w:r>
+        <w:t>n</w:t>
+      </w:r>
+      <w:proofErr w:type="spellEnd"/>
+      <w:r>
+        <w:t xml:space="preserve"> that cont</w:t>
       </w:r>
       <w:r>
         <w:t>ains a function called D</w:t>
@@ -560,8 +616,39 @@
         <w:t xml:space="preserve">: </w:t>
       </w:r>
       <w:r>
-        <w:t>Region + Season + Sex + Size + Region:Season + Region:Sex + Season:Sex + Sex:Size</w:t>
-      </w:r>
+        <w:t xml:space="preserve">Region + Season + Sex + Size + </w:t>
+      </w:r>
+      <w:proofErr w:type="spellStart"/>
+      <w:proofErr w:type="gramStart"/>
+      <w:r>
+        <w:t>Region:Season</w:t>
+      </w:r>
+      <w:proofErr w:type="spellEnd"/>
+      <w:proofErr w:type="gramEnd"/>
+      <w:r>
+        <w:t xml:space="preserve"> + </w:t>
+      </w:r>
+      <w:proofErr w:type="spellStart"/>
+      <w:r>
+        <w:t>Region:Sex</w:t>
+      </w:r>
+      <w:proofErr w:type="spellEnd"/>
+      <w:r>
+        <w:t xml:space="preserve"> + </w:t>
+      </w:r>
+      <w:proofErr w:type="spellStart"/>
+      <w:r>
+        <w:t>Season:Sex</w:t>
+      </w:r>
+      <w:proofErr w:type="spellEnd"/>
+      <w:r>
+        <w:t xml:space="preserve"> + </w:t>
+      </w:r>
+      <w:proofErr w:type="spellStart"/>
+      <w:r>
+        <w:t>Sex:Size</w:t>
+      </w:r>
+      <w:proofErr w:type="spellEnd"/>
     </w:p>
     <w:p/>
     <w:p>
@@ -580,6 +667,9 @@
     <w:p/>
     <w:p>
       <w:r>
+        <w:rPr>
+          <w:noProof/>
+        </w:rPr>
         <w:drawing>
           <wp:inline distT="0" distB="0" distL="0" distR="0" wp14:anchorId="0FF90524" wp14:editId="3DC46B2C">
             <wp:extent cx="5943600" cy="895985"/>
@@ -619,7 +709,13 @@
     </w:p>
     <w:p>
       <w:r>
-        <w:t>Analysis of Deviance Table for Model 1 and Mode</w:t>
+        <w:rPr>
+          <w:b/>
+        </w:rPr>
+        <w:t>Analysis of Deviance Table</w:t>
+      </w:r>
+      <w:r>
+        <w:t xml:space="preserve"> for Model 1 and Mode</w:t>
       </w:r>
       <w:r>
         <w:t>l 3</w:t>
@@ -637,13 +733,27 @@
         <w:t>icant difference between Model 3</w:t>
       </w:r>
       <w:r>
-        <w:t>, the dredge reduced model, and Model 2, the maximal model</w:t>
+        <w:t>, the dredge r</w:t>
+      </w:r>
+      <w:r>
+        <w:t>educed model, and Model 2, the M</w:t>
+      </w:r>
+      <w:r>
+        <w:t xml:space="preserve">aximal </w:t>
+      </w:r>
+      <w:proofErr w:type="gramStart"/>
+      <w:r>
+        <w:t>model</w:t>
       </w:r>
       <w:r>
         <w:t xml:space="preserve"> </w:t>
       </w:r>
       <w:r>
-        <w:t xml:space="preserve">. Therefore, </w:t>
+        <w:t>.</w:t>
+      </w:r>
+      <w:proofErr w:type="gramEnd"/>
+      <w:r>
+        <w:t xml:space="preserve"> Therefore, </w:t>
       </w:r>
       <w:r>
         <w:t>model 3</w:t>
@@ -660,8 +770,70 @@
     </w:p>
     <w:p>
       <w:r>
-        <w:t>Model 2(Step AIC): Sizecm + Region + Sex + Season + Sizecm:Sex + Region:Sex + Sizecm:Season + Region:Season + Sex:Season + Sizecm:Sex:Season</w:t>
-      </w:r>
+        <w:t xml:space="preserve">Model 2(Step AIC): </w:t>
+      </w:r>
+      <w:r>
+        <w:t xml:space="preserve">Region + Season + Sex + Size </w:t>
+      </w:r>
+      <w:r>
+        <w:t xml:space="preserve">+ </w:t>
+      </w:r>
+      <w:proofErr w:type="spellStart"/>
+      <w:proofErr w:type="gramStart"/>
+      <w:r>
+        <w:t>Sex:Size</w:t>
+      </w:r>
+      <w:proofErr w:type="spellEnd"/>
+      <w:proofErr w:type="gramEnd"/>
+      <w:r>
+        <w:t xml:space="preserve"> + </w:t>
+      </w:r>
+      <w:proofErr w:type="spellStart"/>
+      <w:r>
+        <w:t>Region:Season</w:t>
+      </w:r>
+      <w:proofErr w:type="spellEnd"/>
+      <w:r>
+        <w:t xml:space="preserve"> </w:t>
+      </w:r>
+      <w:r>
+        <w:t xml:space="preserve">+ </w:t>
+      </w:r>
+      <w:proofErr w:type="spellStart"/>
+      <w:r>
+        <w:t>Region:Sex</w:t>
+      </w:r>
+      <w:proofErr w:type="spellEnd"/>
+      <w:r>
+        <w:t xml:space="preserve"> + </w:t>
+      </w:r>
+      <w:proofErr w:type="spellStart"/>
+      <w:r>
+        <w:t>Season:Sex</w:t>
+      </w:r>
+      <w:proofErr w:type="spellEnd"/>
+      <w:r>
+        <w:t xml:space="preserve"> </w:t>
+      </w:r>
+      <w:r>
+        <w:t xml:space="preserve">+ </w:t>
+      </w:r>
+      <w:proofErr w:type="spellStart"/>
+      <w:r>
+        <w:t>Size</w:t>
+      </w:r>
+      <w:r>
+        <w:t>:Season</w:t>
+      </w:r>
+      <w:proofErr w:type="spellEnd"/>
+      <w:r>
+        <w:t xml:space="preserve"> +  </w:t>
+      </w:r>
+      <w:proofErr w:type="spellStart"/>
+      <w:r>
+        <w:t>Sizecm:Sex:Season</w:t>
+      </w:r>
+      <w:proofErr w:type="spellEnd"/>
     </w:p>
     <w:p>
       <w:r>
@@ -671,33 +843,145 @@
         <w:t>(Dredge)</w:t>
       </w:r>
       <w:r>
-        <w:t>: Region + Season + Sex + Size + Region:Season + Region:Sex + Season:Sex + Sex:Size</w:t>
-      </w:r>
-    </w:p>
-    <w:p>
-      <w:r>
-        <w:t>Model 4</w:t>
-      </w:r>
-      <w:r>
-        <w:t>(Intermediary Step 1)</w:t>
-      </w:r>
-      <w:r>
-        <w:t>: Sizecm + Region + Sex + Season + Sizecm:Sex + Region:Sex  + Region:Season + Sex:Season + Sizecm:Sex:Season</w:t>
-      </w:r>
-    </w:p>
-    <w:p/>
-    <w:p>
-      <w:r>
-        <w:t>Model 5(Intermediary Step 2): S</w:t>
-      </w:r>
-      <w:r>
-        <w:t xml:space="preserve">izecm + Region + Sex + Season + Sizecm:Sex + </w:t>
-      </w:r>
-      <w:r>
-        <w:t>R</w:t>
-      </w:r>
-      <w:r>
-        <w:t>egion:Sex + Sizecm:Season + Region:Season + Sex:Season</w:t>
+        <w:t xml:space="preserve">: Region + Season + Sex + Size + </w:t>
+      </w:r>
+      <w:proofErr w:type="spellStart"/>
+      <w:proofErr w:type="gramStart"/>
+      <w:r>
+        <w:t>Region:Season</w:t>
+      </w:r>
+      <w:proofErr w:type="spellEnd"/>
+      <w:proofErr w:type="gramEnd"/>
+      <w:r>
+        <w:t xml:space="preserve"> + </w:t>
+      </w:r>
+      <w:proofErr w:type="spellStart"/>
+      <w:r>
+        <w:t>Region:Sex</w:t>
+      </w:r>
+      <w:proofErr w:type="spellEnd"/>
+      <w:r>
+        <w:t xml:space="preserve"> + </w:t>
+      </w:r>
+      <w:proofErr w:type="spellStart"/>
+      <w:r>
+        <w:t>Season:Sex</w:t>
+      </w:r>
+      <w:proofErr w:type="spellEnd"/>
+      <w:r>
+        <w:t xml:space="preserve"> + </w:t>
+      </w:r>
+      <w:proofErr w:type="spellStart"/>
+      <w:r>
+        <w:t>Sex:Size</w:t>
+      </w:r>
+      <w:proofErr w:type="spellEnd"/>
+    </w:p>
+    <w:p>
+      <w:r>
+        <w:t>Mode</w:t>
+      </w:r>
+      <w:r>
+        <w:t xml:space="preserve">l 4(Intermediary Step 1): </w:t>
+      </w:r>
+      <w:r>
+        <w:t xml:space="preserve">Region + Season + Sex + Size + </w:t>
+      </w:r>
+      <w:proofErr w:type="spellStart"/>
+      <w:proofErr w:type="gramStart"/>
+      <w:r>
+        <w:t>Sex:Size</w:t>
+      </w:r>
+      <w:proofErr w:type="spellEnd"/>
+      <w:proofErr w:type="gramEnd"/>
+      <w:r>
+        <w:t xml:space="preserve"> + </w:t>
+      </w:r>
+      <w:proofErr w:type="spellStart"/>
+      <w:r>
+        <w:t>Region:Season</w:t>
+      </w:r>
+      <w:proofErr w:type="spellEnd"/>
+      <w:r>
+        <w:t xml:space="preserve"> + </w:t>
+      </w:r>
+      <w:proofErr w:type="spellStart"/>
+      <w:r>
+        <w:t>Region:Sex</w:t>
+      </w:r>
+      <w:proofErr w:type="spellEnd"/>
+      <w:r>
+        <w:t xml:space="preserve"> + </w:t>
+      </w:r>
+      <w:proofErr w:type="spellStart"/>
+      <w:r>
+        <w:t>Season:Sex</w:t>
+      </w:r>
+      <w:proofErr w:type="spellEnd"/>
+      <w:r>
+        <w:t xml:space="preserve"> +  </w:t>
+      </w:r>
+      <w:proofErr w:type="spellStart"/>
+      <w:r>
+        <w:t>Sizecm:Sex:Season</w:t>
+      </w:r>
+      <w:proofErr w:type="spellEnd"/>
+    </w:p>
+    <w:p/>
+    <w:p>
+      <w:r>
+        <w:t>Mode</w:t>
+      </w:r>
+      <w:r>
+        <w:t xml:space="preserve">l 5(Intermediary Step 2): </w:t>
+      </w:r>
+      <w:r>
+        <w:t xml:space="preserve">Region + Season + Sex + Size + </w:t>
+      </w:r>
+      <w:proofErr w:type="spellStart"/>
+      <w:proofErr w:type="gramStart"/>
+      <w:r>
+        <w:t>Sex:Size</w:t>
+      </w:r>
+      <w:proofErr w:type="spellEnd"/>
+      <w:proofErr w:type="gramEnd"/>
+      <w:r>
+        <w:t xml:space="preserve"> + </w:t>
+      </w:r>
+      <w:proofErr w:type="spellStart"/>
+      <w:r>
+        <w:t>Region:Season</w:t>
+      </w:r>
+      <w:proofErr w:type="spellEnd"/>
+      <w:r>
+        <w:t xml:space="preserve"> + </w:t>
+      </w:r>
+      <w:proofErr w:type="spellStart"/>
+      <w:r>
+        <w:t>Region:Sex</w:t>
+      </w:r>
+      <w:proofErr w:type="spellEnd"/>
+      <w:r>
+        <w:t xml:space="preserve"> + </w:t>
+      </w:r>
+      <w:proofErr w:type="spellStart"/>
+      <w:r>
+        <w:t>Season:Sex</w:t>
+      </w:r>
+      <w:proofErr w:type="spellEnd"/>
+      <w:r>
+        <w:t xml:space="preserve"> + </w:t>
+      </w:r>
+      <w:proofErr w:type="spellStart"/>
+      <w:r>
+        <w:t>Size</w:t>
+      </w:r>
+      <w:r>
+        <w:t>:Season</w:t>
+      </w:r>
+      <w:proofErr w:type="spellEnd"/>
+      <w:r>
+        <w:t xml:space="preserve"> </w:t>
       </w:r>
     </w:p>
     <w:p/>
@@ -717,6 +1001,9 @@
     <w:p/>
     <w:p>
       <w:r>
+        <w:rPr>
+          <w:noProof/>
+        </w:rPr>
         <w:drawing>
           <wp:inline distT="0" distB="0" distL="0" distR="0" wp14:anchorId="4A237CF4" wp14:editId="6326F5CA">
             <wp:extent cx="5943600" cy="1736090"/>
@@ -756,19 +1043,85 @@
     </w:p>
     <w:p>
       <w:r>
-        <w:t>Analysis of Dev</w:t>
-      </w:r>
-      <w:r>
-        <w:t>iance Table for Model 1 (Maximal), Model 2 (Step AIC), Model 3(Dredge), Model 4 (Model one step simpler than Step  AIC Model), Model 5 (Alternate Model one Step simpler than Step AIC model).</w:t>
-      </w:r>
-    </w:p>
-    <w:p/>
-    <w:p>
-      <w:r>
-        <w:t xml:space="preserve">There is sufficient evidence that there is no significant difference between the simplest model, model 3(Dredge). Therefore, the simpler model was appropriately chosen for the analysis. </w:t>
-      </w:r>
-      <w:bookmarkStart w:id="0" w:name="_GoBack"/>
-      <w:bookmarkEnd w:id="0"/>
+        <w:rPr>
+          <w:b/>
+        </w:rPr>
+        <w:t>Analysis of Deviance Table</w:t>
+      </w:r>
+      <w:r>
+        <w:t xml:space="preserve"> for Model 1 (Maximal), Model 2 (Step AIC), Model 3(Dredge), Model 4 (Model one step simpler than </w:t>
+      </w:r>
+      <w:proofErr w:type="gramStart"/>
+      <w:r>
+        <w:t>Step  AIC</w:t>
+      </w:r>
+      <w:proofErr w:type="gramEnd"/>
+      <w:r>
+        <w:t xml:space="preserve"> Model), Model 5 (Alternate Model one Step simpler than Step AIC model).</w:t>
+      </w:r>
+    </w:p>
+    <w:p/>
+    <w:p>
+      <w:r>
+        <w:t>There is sufficient evidence that there is no significant difference between the simplest model, model 3(Dredge)</w:t>
+      </w:r>
+      <w:r>
+        <w:t xml:space="preserve"> and more complex models</w:t>
+      </w:r>
+      <w:r>
+        <w:t xml:space="preserve">. </w:t>
+      </w:r>
+      <w:r>
+        <w:t xml:space="preserve">The Analysis of Deviance table shown above shows a breakdown from the </w:t>
+      </w:r>
+      <w:r>
+        <w:t>M</w:t>
+      </w:r>
+      <w:r>
+        <w:t>axim</w:t>
+      </w:r>
+      <w:r>
+        <w:t>al model to M</w:t>
+      </w:r>
+      <w:r>
+        <w:t>odel 2 (Step</w:t>
+      </w:r>
+      <w:r>
+        <w:t xml:space="preserve"> AIC</w:t>
+      </w:r>
+      <w:r>
+        <w:t xml:space="preserve">). Models 4 and 5 are formed from one of the two terms present in Step </w:t>
+      </w:r>
+      <w:proofErr w:type="gramStart"/>
+      <w:r>
+        <w:t xml:space="preserve">AIC, </w:t>
+      </w:r>
+      <w:r>
+        <w:t xml:space="preserve"> </w:t>
+      </w:r>
+      <w:proofErr w:type="spellStart"/>
+      <w:r>
+        <w:t>Size</w:t>
+      </w:r>
+      <w:proofErr w:type="gramEnd"/>
+      <w:r>
+        <w:t>:Sex:Season</w:t>
+      </w:r>
+      <w:proofErr w:type="spellEnd"/>
+      <w:r>
+        <w:t xml:space="preserve"> and </w:t>
+      </w:r>
+      <w:proofErr w:type="spellStart"/>
+      <w:r>
+        <w:t>Size</w:t>
+      </w:r>
+      <w:r>
+        <w:t>:Season</w:t>
+      </w:r>
+      <w:proofErr w:type="spellEnd"/>
+      <w:r>
+        <w:t xml:space="preserve"> (“:” Denotes interaction). </w:t>
+      </w:r>
     </w:p>
     <w:p>
       <w:pPr>
@@ -790,19 +1143,92 @@
         <w:t>Non-Metric Multidimensional Scaling</w:t>
       </w:r>
     </w:p>
-    <w:p>
-      <w:pPr>
-        <w:rPr>
-          <w:color w:val="FF0000"/>
-        </w:rPr>
-      </w:pPr>
-    </w:p>
-    <w:p>
-      <w:pPr>
-        <w:rPr>
-          <w:color w:val="FF0000"/>
-        </w:rPr>
-      </w:pPr>
+    <w:p/>
+    <w:p>
+      <w:r>
+        <w:t xml:space="preserve">In </w:t>
+      </w:r>
+      <w:r>
+        <w:t xml:space="preserve">order to visualize the differences in the manatees that died from collision versus those that did not a </w:t>
+      </w:r>
+      <w:r>
+        <w:t>Non-Metric Multidimensional Scalin</w:t>
+      </w:r>
+      <w:r>
+        <w:t>g (NDMS)</w:t>
+      </w:r>
+      <w:r>
+        <w:t xml:space="preserve"> of the data was performed. T</w:t>
+      </w:r>
+      <w:r>
+        <w:t xml:space="preserve">wo populations were identified. The population of manatees that died by watercraft collision and those that did not. Given that there were three categorical explanatory variables that were being examined they were converted to numerical factors from 1 to n, where n is the number of unique classifications per categorical explanatory variable. The Vegan package in R was used to generate an ordination of the categorical and continuous explanatory variables. The results of the ordination were plotted and color coordinated by Collision(T/F). </w:t>
+      </w:r>
+      <w:r>
+        <w:t xml:space="preserve">It was expected that if the manatees that died from collision are different than the manatees that do not there would be some clustering in the NDMS that distinguish the Collision population from the Non-Collision population. </w:t>
+      </w:r>
+    </w:p>
+    <w:p/>
+    <w:p>
+      <w:r>
+        <w:t xml:space="preserve">Given the large dataset, 9507 points, a NDMS could not be </w:t>
+      </w:r>
+      <w:r>
+        <w:t>generated</w:t>
+      </w:r>
+      <w:r>
+        <w:t xml:space="preserve">. In order to generate an approximation of the collision and non-collision populations 500 data points of manatees that died from collision and 500 data points of manatees that did not were randomly sampled and used in the multidimensional scaling. A few iterations of this random sampling based ordination were carried through to get the best spread of visualizing these populations to help determine if they are distinct. </w:t>
+      </w:r>
+    </w:p>
+    <w:p/>
+    <w:p>
+      <w:r>
+        <w:drawing>
+          <wp:inline distT="0" distB="0" distL="0" distR="0" wp14:anchorId="20EFB353" wp14:editId="43DAD9A6">
+            <wp:extent cx="5943600" cy="4558665"/>
+            <wp:effectExtent l="0" t="0" r="0" b="0"/>
+            <wp:docPr id="3" name="Picture 3"/>
+            <wp:cNvGraphicFramePr>
+              <a:graphicFrameLocks xmlns:a="http://schemas.openxmlformats.org/drawingml/2006/main" noChangeAspect="1"/>
+            </wp:cNvGraphicFramePr>
+            <a:graphic xmlns:a="http://schemas.openxmlformats.org/drawingml/2006/main">
+              <a:graphicData uri="http://schemas.openxmlformats.org/drawingml/2006/picture">
+                <pic:pic xmlns:pic="http://schemas.openxmlformats.org/drawingml/2006/picture">
+                  <pic:nvPicPr>
+                    <pic:cNvPr id="1" name=""/>
+                    <pic:cNvPicPr/>
+                  </pic:nvPicPr>
+                  <pic:blipFill>
+                    <a:blip r:embed="rId10"/>
+                    <a:stretch>
+                      <a:fillRect/>
+                    </a:stretch>
+                  </pic:blipFill>
+                  <pic:spPr>
+                    <a:xfrm>
+                      <a:off x="0" y="0"/>
+                      <a:ext cx="5943600" cy="4558665"/>
+                    </a:xfrm>
+                    <a:prstGeom prst="rect">
+                      <a:avLst/>
+                    </a:prstGeom>
+                  </pic:spPr>
+                </pic:pic>
+              </a:graphicData>
+            </a:graphic>
+          </wp:inline>
+        </w:drawing>
+      </w:r>
+    </w:p>
+    <w:p>
+      <w:r>
+        <w:t xml:space="preserve">Figure: Non-Metric Multidimensional Scaling. Red: Collision Population. Blue: Non Collision Population. </w:t>
+      </w:r>
+    </w:p>
+    <w:p/>
+    <w:p>
+      <w:r>
+        <w:t xml:space="preserve">To view more iterations of the NDMS generated through random sampling view Appendix C. </w:t>
+      </w:r>
     </w:p>
     <w:p>
       <w:pPr>
@@ -835,22 +1261,18 @@
         <w:t xml:space="preserve">ast Region has a log likelihood of 1.16 +/- 0.32 (1 S.E) </w:t>
       </w:r>
       <w:r>
-        <w:t xml:space="preserve">with respect to the intercept(Region Northeast) </w:t>
-      </w:r>
-      <w:r>
-        <w:t>which shows a significant comparison. There was also</w:t>
-      </w:r>
-      <w:r>
-        <w:t xml:space="preserve"> a significant </w:t>
-      </w:r>
-      <w:r>
-        <w:t>relationship</w:t>
-      </w:r>
-      <w:r>
-        <w:t xml:space="preserve"> shown for the Winter Season</w:t>
-      </w:r>
-      <w:r>
-        <w:t xml:space="preserve"> of -1.24 +/- 0.31 that cannot be interpreted on its own. </w:t>
+        <w:t xml:space="preserve">with respect to the </w:t>
+      </w:r>
+      <w:proofErr w:type="gramStart"/>
+      <w:r>
+        <w:t>intercept(</w:t>
+      </w:r>
+      <w:proofErr w:type="gramEnd"/>
+      <w:r>
+        <w:t xml:space="preserve">Region Northeast) </w:t>
+      </w:r>
+      <w:r>
+        <w:t xml:space="preserve">which shows a significant comparison. There was also a significant relationship shown for the Winter Season of -1.24 +/- 0.31 that cannot be interpreted on its own. </w:t>
       </w:r>
       <w:r>
         <w:t xml:space="preserve">A table detailing the full estimated log </w:t>
@@ -865,346 +1287,14 @@
         <w:t xml:space="preserve">selected </w:t>
       </w:r>
       <w:r>
-        <w:t xml:space="preserve">model are detailed in appendix C. </w:t>
-      </w:r>
-    </w:p>
-    <w:p/>
-    <w:p/>
-    <w:p>
-      <w:pPr>
-        <w:pStyle w:val="NormalWeb"/>
-        <w:shd w:val="clear" w:color="auto" w:fill="FFFFFF"/>
-        <w:spacing w:before="180" w:beforeAutospacing="0" w:after="180" w:afterAutospacing="0" w:line="300" w:lineRule="atLeast"/>
-        <w:jc w:val="both"/>
-        <w:rPr>
-          <w:rFonts w:ascii="Times" w:hAnsi="Times"/>
-          <w:color w:val="000000"/>
-          <w:sz w:val="26"/>
-          <w:szCs w:val="26"/>
-        </w:rPr>
-      </w:pPr>
-      <w:r>
-        <w:rPr>
-          <w:rFonts w:ascii="Times" w:hAnsi="Times"/>
-          <w:color w:val="000000"/>
-          <w:sz w:val="26"/>
-          <w:szCs w:val="26"/>
-        </w:rPr>
-        <w:t>During the study we collected 2,506 Orthoptera specimens of 33 species. The most abundant species (</w:t>
-      </w:r>
-      <w:r>
-        <w:rPr>
-          <w:rFonts w:ascii="Minion W08 Italic" w:hAnsi="Minion W08 Italic"/>
-          <w:color w:val="000000"/>
-          <w:sz w:val="26"/>
-          <w:szCs w:val="26"/>
-        </w:rPr>
-        <w:t>Euthystira brachyptera</w:t>
-      </w:r>
-      <w:r>
-        <w:rPr>
-          <w:rStyle w:val="apple-converted-space"/>
-          <w:rFonts w:ascii="Times" w:hAnsi="Times"/>
-          <w:color w:val="000000"/>
-          <w:sz w:val="26"/>
-          <w:szCs w:val="26"/>
-        </w:rPr>
-        <w:t> </w:t>
-      </w:r>
-      <w:r>
-        <w:rPr>
-          <w:rFonts w:ascii="Times" w:hAnsi="Times"/>
-          <w:color w:val="000000"/>
-          <w:sz w:val="26"/>
-          <w:szCs w:val="26"/>
-        </w:rPr>
-        <w:t>(Ocskay, 1826),</w:t>
-      </w:r>
-      <w:r>
-        <w:rPr>
-          <w:rStyle w:val="apple-converted-space"/>
-          <w:rFonts w:ascii="Minion W08 Italic" w:hAnsi="Minion W08 Italic"/>
-          <w:color w:val="000000"/>
-          <w:sz w:val="26"/>
-          <w:szCs w:val="26"/>
-        </w:rPr>
-        <w:t> </w:t>
-      </w:r>
-      <w:r>
-        <w:rPr>
-          <w:rFonts w:ascii="Minion W08 Italic" w:hAnsi="Minion W08 Italic"/>
-          <w:color w:val="000000"/>
-          <w:sz w:val="26"/>
-          <w:szCs w:val="26"/>
-        </w:rPr>
-        <w:t>Conocephalus discolor</w:t>
-      </w:r>
-      <w:r>
-        <w:rPr>
-          <w:rStyle w:val="apple-converted-space"/>
-          <w:rFonts w:ascii="Times" w:hAnsi="Times"/>
-          <w:color w:val="000000"/>
-          <w:sz w:val="26"/>
-          <w:szCs w:val="26"/>
-        </w:rPr>
-        <w:t> </w:t>
-      </w:r>
-      <w:r>
-        <w:rPr>
-          <w:rFonts w:ascii="Times" w:hAnsi="Times"/>
-          <w:color w:val="000000"/>
-          <w:sz w:val="26"/>
-          <w:szCs w:val="26"/>
-        </w:rPr>
-        <w:t>Thunberg, 1815,</w:t>
-      </w:r>
-      <w:r>
-        <w:rPr>
-          <w:rStyle w:val="apple-converted-space"/>
-          <w:rFonts w:ascii="Minion W08 Italic" w:hAnsi="Minion W08 Italic"/>
-          <w:color w:val="000000"/>
-          <w:sz w:val="26"/>
-          <w:szCs w:val="26"/>
-        </w:rPr>
-        <w:t> </w:t>
-      </w:r>
-      <w:r>
-        <w:rPr>
-          <w:rFonts w:ascii="Minion W08 Italic" w:hAnsi="Minion W08 Italic"/>
-          <w:color w:val="000000"/>
-          <w:sz w:val="26"/>
-          <w:szCs w:val="26"/>
-        </w:rPr>
-        <w:t>Pseudochorthippus parallelus</w:t>
-      </w:r>
-      <w:r>
-        <w:rPr>
-          <w:rFonts w:ascii="Times" w:hAnsi="Times"/>
-          <w:color w:val="000000"/>
-          <w:sz w:val="26"/>
-          <w:szCs w:val="26"/>
-        </w:rPr>
-        <w:t>(Zetterstedt, 1821),</w:t>
-      </w:r>
-      <w:r>
-        <w:rPr>
-          <w:rStyle w:val="apple-converted-space"/>
-          <w:rFonts w:ascii="Minion W08 Italic" w:hAnsi="Minion W08 Italic"/>
-          <w:color w:val="000000"/>
-          <w:sz w:val="26"/>
-          <w:szCs w:val="26"/>
-        </w:rPr>
-        <w:t> </w:t>
-      </w:r>
-      <w:r>
-        <w:rPr>
-          <w:rFonts w:ascii="Minion W08 Italic" w:hAnsi="Minion W08 Italic"/>
-          <w:color w:val="000000"/>
-          <w:sz w:val="26"/>
-          <w:szCs w:val="26"/>
-        </w:rPr>
-        <w:t>Chrysochraon dispar</w:t>
-      </w:r>
-      <w:r>
-        <w:rPr>
-          <w:rStyle w:val="apple-converted-space"/>
-          <w:rFonts w:ascii="Times" w:hAnsi="Times"/>
-          <w:color w:val="000000"/>
-          <w:sz w:val="26"/>
-          <w:szCs w:val="26"/>
-        </w:rPr>
-        <w:t> </w:t>
-      </w:r>
-      <w:r>
-        <w:rPr>
-          <w:rFonts w:ascii="Times" w:hAnsi="Times"/>
-          <w:color w:val="000000"/>
-          <w:sz w:val="26"/>
-          <w:szCs w:val="26"/>
-        </w:rPr>
-        <w:t>(Germar, 1834),</w:t>
-      </w:r>
-      <w:r>
-        <w:rPr>
-          <w:rStyle w:val="apple-converted-space"/>
-          <w:rFonts w:ascii="Minion W08 Italic" w:hAnsi="Minion W08 Italic"/>
-          <w:color w:val="000000"/>
-          <w:sz w:val="26"/>
-          <w:szCs w:val="26"/>
-        </w:rPr>
-        <w:t> </w:t>
-      </w:r>
-      <w:r>
-        <w:rPr>
-          <w:rFonts w:ascii="Minion W08 Italic" w:hAnsi="Minion W08 Italic"/>
-          <w:color w:val="000000"/>
-          <w:sz w:val="26"/>
-          <w:szCs w:val="26"/>
-        </w:rPr>
-        <w:t>Roeseliana roeselii</w:t>
-      </w:r>
-      <w:r>
-        <w:rPr>
-          <w:rStyle w:val="apple-converted-space"/>
-          <w:rFonts w:ascii="Times" w:hAnsi="Times"/>
-          <w:color w:val="000000"/>
-          <w:sz w:val="26"/>
-          <w:szCs w:val="26"/>
-        </w:rPr>
-        <w:t> </w:t>
-      </w:r>
-      <w:r>
-        <w:rPr>
-          <w:rFonts w:ascii="Times" w:hAnsi="Times"/>
-          <w:color w:val="000000"/>
-          <w:sz w:val="26"/>
-          <w:szCs w:val="26"/>
-        </w:rPr>
-        <w:t>(Hagenbach, 1822),</w:t>
-      </w:r>
-      <w:r>
-        <w:rPr>
-          <w:rStyle w:val="apple-converted-space"/>
-          <w:rFonts w:ascii="Minion W08 Italic" w:hAnsi="Minion W08 Italic"/>
-          <w:color w:val="000000"/>
-          <w:sz w:val="26"/>
-          <w:szCs w:val="26"/>
-        </w:rPr>
-        <w:t> </w:t>
-      </w:r>
-      <w:r>
-        <w:rPr>
-          <w:rFonts w:ascii="Minion W08 Italic" w:hAnsi="Minion W08 Italic"/>
-          <w:color w:val="000000"/>
-          <w:sz w:val="26"/>
-          <w:szCs w:val="26"/>
-        </w:rPr>
-        <w:t>Bicolorana bicolor</w:t>
-      </w:r>
-      <w:r>
-        <w:rPr>
-          <w:rStyle w:val="apple-converted-space"/>
-          <w:rFonts w:ascii="Times" w:hAnsi="Times"/>
-          <w:color w:val="000000"/>
-          <w:sz w:val="26"/>
-          <w:szCs w:val="26"/>
-        </w:rPr>
-        <w:t> </w:t>
-      </w:r>
-      <w:r>
-        <w:rPr>
-          <w:rFonts w:ascii="Times" w:hAnsi="Times"/>
-          <w:color w:val="000000"/>
-          <w:sz w:val="26"/>
-          <w:szCs w:val="26"/>
-        </w:rPr>
-        <w:t>(Philippi, 1830),</w:t>
-      </w:r>
-      <w:r>
-        <w:rPr>
-          <w:rStyle w:val="apple-converted-space"/>
-          <w:rFonts w:ascii="Minion W08 Italic" w:hAnsi="Minion W08 Italic"/>
-          <w:color w:val="000000"/>
-          <w:sz w:val="26"/>
-          <w:szCs w:val="26"/>
-        </w:rPr>
-        <w:t> </w:t>
-      </w:r>
-      <w:r>
-        <w:rPr>
-          <w:rFonts w:ascii="Minion W08 Italic" w:hAnsi="Minion W08 Italic"/>
-          <w:color w:val="000000"/>
-          <w:sz w:val="26"/>
-          <w:szCs w:val="26"/>
-        </w:rPr>
-        <w:t>Phaneroptera falcata</w:t>
-      </w:r>
-      <w:r>
-        <w:rPr>
-          <w:rStyle w:val="apple-converted-space"/>
-          <w:rFonts w:ascii="Times" w:hAnsi="Times"/>
-          <w:color w:val="000000"/>
-          <w:sz w:val="26"/>
-          <w:szCs w:val="26"/>
-        </w:rPr>
-        <w:t> </w:t>
-      </w:r>
-      <w:r>
-        <w:rPr>
-          <w:rFonts w:ascii="Times" w:hAnsi="Times"/>
-          <w:color w:val="000000"/>
-          <w:sz w:val="26"/>
-          <w:szCs w:val="26"/>
-        </w:rPr>
-        <w:t>(Poda, 1761),</w:t>
-      </w:r>
-      <w:r>
-        <w:rPr>
-          <w:rStyle w:val="apple-converted-space"/>
-          <w:rFonts w:ascii="Minion W08 Italic" w:hAnsi="Minion W08 Italic"/>
-          <w:color w:val="000000"/>
-          <w:sz w:val="26"/>
-          <w:szCs w:val="26"/>
-        </w:rPr>
-        <w:t> </w:t>
-      </w:r>
-      <w:r>
-        <w:rPr>
-          <w:rFonts w:ascii="Minion W08 Italic" w:hAnsi="Minion W08 Italic"/>
-          <w:color w:val="000000"/>
-          <w:sz w:val="26"/>
-          <w:szCs w:val="26"/>
-        </w:rPr>
-        <w:t>Chorthippus mollis</w:t>
-      </w:r>
-      <w:r>
-        <w:rPr>
-          <w:rStyle w:val="apple-converted-space"/>
-          <w:rFonts w:ascii="Times" w:hAnsi="Times"/>
-          <w:color w:val="000000"/>
-          <w:sz w:val="26"/>
-          <w:szCs w:val="26"/>
-        </w:rPr>
-        <w:t> </w:t>
-      </w:r>
-      <w:r>
-        <w:rPr>
-          <w:rFonts w:ascii="Times" w:hAnsi="Times"/>
-          <w:color w:val="000000"/>
-          <w:sz w:val="26"/>
-          <w:szCs w:val="26"/>
-        </w:rPr>
-        <w:t>(Charpentier, 1825), and</w:t>
-      </w:r>
-      <w:r>
-        <w:rPr>
-          <w:rFonts w:ascii="Minion W08 Italic" w:hAnsi="Minion W08 Italic"/>
-          <w:color w:val="000000"/>
-          <w:sz w:val="26"/>
-          <w:szCs w:val="26"/>
-        </w:rPr>
-        <w:t>Chorthippus brunneus</w:t>
-      </w:r>
-      <w:r>
-        <w:rPr>
-          <w:rStyle w:val="apple-converted-space"/>
-          <w:rFonts w:ascii="Times" w:hAnsi="Times"/>
-          <w:color w:val="000000"/>
-          <w:sz w:val="26"/>
-          <w:szCs w:val="26"/>
-        </w:rPr>
-        <w:t> </w:t>
-      </w:r>
-      <w:r>
-        <w:rPr>
-          <w:rFonts w:ascii="Times" w:hAnsi="Times"/>
-          <w:color w:val="000000"/>
-          <w:sz w:val="26"/>
-          <w:szCs w:val="26"/>
-        </w:rPr>
-        <w:t>(Thunberg, 1815)) show great diversity in habitat requirements concerning vegetation structure and microclimate. Furthermore, the observed species greatly differ in tolerance to land use intensity and disturbances.</w:t>
-      </w:r>
-    </w:p>
+        <w:t>model are detailed in appendix D</w:t>
+      </w:r>
+      <w:r>
+        <w:t xml:space="preserve">. </w:t>
+      </w:r>
+    </w:p>
+    <w:p/>
+    <w:p/>
     <w:p/>
     <w:p>
       <w:pPr>
@@ -2128,7 +2218,7 @@
 </file>
 
 <file path=customXml/itemProps1.xml><?xml version="1.0" encoding="utf-8"?>
-<ds:datastoreItem xmlns:ds="http://schemas.openxmlformats.org/officeDocument/2006/customXml" ds:itemID="{30F9CBBA-EE68-B448-9BBA-CF420207C07E}">
+<ds:datastoreItem xmlns:ds="http://schemas.openxmlformats.org/officeDocument/2006/customXml" ds:itemID="{EA37CF76-3CED-CC4E-9629-812156866133}">
   <ds:schemaRefs>
     <ds:schemaRef ds:uri="http://schemas.openxmlformats.org/officeDocument/2006/bibliography"/>
   </ds:schemaRefs>

</xml_diff>